<commit_message>
Modified a file '20161012_weekly_report.docx'
</commit_message>
<xml_diff>
--- a/doc/weekly_report/20161012_weekly_repot.docx
+++ b/doc/weekly_report/20161012_weekly_repot.docx
@@ -150,7 +150,8 @@
       </w:pPr>
       <w:r>
         <w:rPr>
-          <w:rFonts w:ascii="나눔고딕" w:hAnsi="나눔고딕"/>
+          <w:sz w:val="21"/>
+          <w:szCs w:val="21"/>
         </w:rPr>
       </w:r>
     </w:p>
@@ -227,7 +228,10 @@
         </w:rPr>
       </w:pPr>
       <w:r>
-        <w:rPr/>
+        <w:rPr>
+          <w:b/>
+          <w:bCs/>
+        </w:rPr>
       </w:r>
     </w:p>
     <w:p>
@@ -899,6 +903,745 @@
     <w:p>
       <w:pPr>
         <w:pStyle w:val="Normal"/>
+        <w:rPr>
+          <w:b/>
+          <w:b/>
+          <w:bCs/>
+        </w:rPr>
+      </w:pPr>
+      <w:r>
+        <w:rPr>
+          <w:b/>
+          <w:bCs/>
+        </w:rPr>
+        <w:t xml:space="preserve">     </w:t>
+      </w:r>
+      <w:r>
+        <w:rPr>
+          <w:b/>
+          <w:bCs/>
+        </w:rPr>
+        <w:t>[</w:t>
+      </w:r>
+      <w:r>
+        <w:rPr>
+          <w:b/>
+          <w:bCs/>
+        </w:rPr>
+        <w:t>테스트를 해보며 생각하고 있는 문제</w:t>
+      </w:r>
+      <w:r>
+        <w:rPr>
+          <w:b/>
+          <w:bCs/>
+        </w:rPr>
+        <w:t>]</w:t>
+      </w:r>
+    </w:p>
+    <w:p>
+      <w:pPr>
+        <w:pStyle w:val="Normal"/>
+        <w:rPr/>
+      </w:pPr>
+      <w:r>
+        <w:rPr/>
+      </w:r>
+    </w:p>
+    <w:p>
+      <w:pPr>
+        <w:pStyle w:val="Normal"/>
+        <w:jc w:val="both"/>
+        <w:rPr/>
+      </w:pPr>
+      <w:r>
+        <w:rPr/>
+        <w:t xml:space="preserve">   </w:t>
+      </w:r>
+      <w:r>
+        <w:rPr/>
+        <w:t>이동 및 화면 밖으로 나가지 않는 충돌처리 구현</w:t>
+      </w:r>
+      <w:r>
+        <w:rPr/>
+        <w:t>(</w:t>
+      </w:r>
+      <w:r>
+        <w:rPr/>
+        <w:t>구현 되었음</w:t>
+      </w:r>
+      <w:r>
+        <w:rPr/>
+        <w:t>)</w:t>
+      </w:r>
+      <w:r>
+        <w:rPr/>
+        <w:t>을 하던 중 심각한 문제가 발생하였는데</w:t>
+      </w:r>
+      <w:r>
+        <w:rPr/>
+        <w:t xml:space="preserve">, </w:t>
+      </w:r>
+      <w:r>
+        <w:rPr/>
+        <w:t>기존의 로직은 로그인 로그아웃 시 소켓 따로 연결</w:t>
+      </w:r>
+      <w:r>
+        <w:rPr/>
+        <w:t xml:space="preserve">, </w:t>
+      </w:r>
+      <w:r>
+        <w:rPr/>
+        <w:t xml:space="preserve">키 입력 시의 해당 좌표 업데이트에 따른 화면 출력을 하여 간헐적인 통신을 통하여 부하를 줄이고 원활한 </w:t>
+      </w:r>
+      <w:r>
+        <w:rPr/>
+        <w:t>ux(user experience)</w:t>
+      </w:r>
+      <w:r>
+        <w:rPr/>
+        <w:t>를 생각하였다</w:t>
+      </w:r>
+      <w:r>
+        <w:rPr/>
+        <w:t>.</w:t>
+      </w:r>
+    </w:p>
+    <w:p>
+      <w:pPr>
+        <w:pStyle w:val="Normal"/>
+        <w:rPr/>
+      </w:pPr>
+      <w:r>
+        <w:rPr/>
+      </w:r>
+    </w:p>
+    <w:p>
+      <w:pPr>
+        <w:pStyle w:val="Normal"/>
+        <w:jc w:val="both"/>
+        <w:rPr/>
+      </w:pPr>
+      <w:r>
+        <w:rPr/>
+        <w:t xml:space="preserve">   </w:t>
+      </w:r>
+      <w:r>
+        <w:rPr/>
+        <w:t>그러나 이 방법에는 크나큰 맹점이 존재한다</w:t>
+      </w:r>
+      <w:r>
+        <w:rPr/>
+        <w:t>.</w:t>
+      </w:r>
+    </w:p>
+    <w:p>
+      <w:pPr>
+        <w:pStyle w:val="Normal"/>
+        <w:jc w:val="both"/>
+        <w:rPr/>
+      </w:pPr>
+      <w:r>
+        <w:rPr/>
+      </w:r>
+    </w:p>
+    <w:p>
+      <w:pPr>
+        <w:pStyle w:val="Normal"/>
+        <w:jc w:val="both"/>
+        <w:rPr/>
+      </w:pPr>
+      <w:r>
+        <w:rPr/>
+        <w:t xml:space="preserve">   </w:t>
+      </w:r>
+      <w:r>
+        <w:rPr/>
+        <w:t>그것은 로그인 로그아웃 시의 포트에서 키 입력을 임의로 받아 업데이트를 한다</w:t>
+      </w:r>
+      <w:r>
+        <w:rPr/>
+        <w:t xml:space="preserve">. </w:t>
+      </w:r>
+      <w:r>
+        <w:rPr/>
+        <w:t>논리 자체는 문제가 없어 보인다</w:t>
+      </w:r>
+      <w:r>
+        <w:rPr/>
+        <w:t xml:space="preserve">. </w:t>
+      </w:r>
+      <w:r>
+        <w:rPr/>
+        <w:t>그러나 이것은 하나는 해결</w:t>
+      </w:r>
+      <w:r>
+        <w:rPr/>
+        <w:t>(</w:t>
+      </w:r>
+      <w:r>
+        <w:rPr/>
+        <w:t>서버에게 나의 로그인과 로그아웃 상태를 알려주어 데이터를 받는다</w:t>
+      </w:r>
+      <w:r>
+        <w:rPr/>
+        <w:t>.)</w:t>
+      </w:r>
+      <w:r>
+        <w:rPr/>
+        <w:t>는 충족하지만 키 입력 시의 업데이트 처리</w:t>
+      </w:r>
+      <w:r>
+        <w:rPr/>
+        <w:t>(</w:t>
+      </w:r>
+      <w:r>
+        <w:rPr/>
+        <w:t xml:space="preserve">입력에서의 </w:t>
+      </w:r>
+      <w:r>
+        <w:rPr/>
+        <w:t>json</w:t>
+      </w:r>
+      <w:r>
+        <w:rPr/>
+        <w:t>데이터를 받는 순간까지는 문제가 없으나</w:t>
+      </w:r>
+      <w:r>
+        <w:rPr/>
+        <w:t xml:space="preserve">, </w:t>
+      </w:r>
+      <w:r>
+        <w:rPr/>
+        <w:t>받고 나서의  처리가 문제</w:t>
+      </w:r>
+      <w:r>
+        <w:rPr/>
+        <w:t>(</w:t>
+      </w:r>
+      <w:r>
+        <w:rPr/>
+        <w:t>받는 즉시 태그를 생성하도록 한다</w:t>
+      </w:r>
+      <w:r>
+        <w:rPr/>
+        <w:t>. ‘</w:t>
+      </w:r>
+      <w:r>
+        <w:rPr/>
+        <w:t>나’는 태그를 한 번만 생성하게 하고 싶으나 받는 즉시 계속하여 중복 태그가 생성되어 문서 내의 태그가 무한으로 생성</w:t>
+      </w:r>
+      <w:r>
+        <w:rPr/>
+        <w:t>)</w:t>
+      </w:r>
+      <w:r>
+        <w:rPr/>
+        <w:t>가 된다</w:t>
+      </w:r>
+      <w:r>
+        <w:rPr/>
+        <w:t xml:space="preserve">. </w:t>
+      </w:r>
+    </w:p>
+    <w:p>
+      <w:pPr>
+        <w:pStyle w:val="Normal"/>
+        <w:jc w:val="both"/>
+        <w:rPr/>
+      </w:pPr>
+      <w:r>
+        <w:rPr/>
+        <w:t xml:space="preserve">   </w:t>
+      </w:r>
+    </w:p>
+    <w:p>
+      <w:pPr>
+        <w:pStyle w:val="Normal"/>
+        <w:jc w:val="both"/>
+        <w:rPr/>
+      </w:pPr>
+      <w:r>
+        <w:rPr/>
+        <w:t xml:space="preserve">   </w:t>
+      </w:r>
+      <w:r>
+        <w:rPr/>
+        <w:t>따라서 클라이언트에서 생각한 논리적 흐름은 다음과 같다</w:t>
+      </w:r>
+      <w:r>
+        <w:rPr/>
+        <w:t>.</w:t>
+      </w:r>
+    </w:p>
+    <w:p>
+      <w:pPr>
+        <w:pStyle w:val="Normal"/>
+        <w:jc w:val="both"/>
+        <w:rPr/>
+      </w:pPr>
+      <w:r>
+        <w:rPr/>
+      </w:r>
+    </w:p>
+    <w:p>
+      <w:pPr>
+        <w:pStyle w:val="Normal"/>
+        <w:jc w:val="both"/>
+        <w:rPr/>
+      </w:pPr>
+      <w:r>
+        <w:rPr/>
+        <w:t xml:space="preserve">   </w:t>
+      </w:r>
+      <w:r>
+        <w:rPr/>
+        <w:t>로그인 → 소캣 연다 → 소켓을 받으면서 그 안의 데이터를 읽어들인다</w:t>
+      </w:r>
+      <w:r>
+        <w:rPr/>
+        <w:t>(</w:t>
+      </w:r>
+      <w:r>
+        <w:rPr/>
+        <w:t>여기에서의 데이터는 유저가 로그인을 했냐</w:t>
+      </w:r>
+      <w:r>
+        <w:rPr/>
+        <w:t>/</w:t>
+      </w:r>
+      <w:r>
+        <w:rPr/>
+        <w:t xml:space="preserve">안 했냐에 따른 </w:t>
+      </w:r>
+      <w:r>
+        <w:rPr/>
+        <w:t>connect(</w:t>
+      </w:r>
+      <w:r>
+        <w:rPr/>
+        <w:t xml:space="preserve">서버의 데이터베이스에선 </w:t>
+      </w:r>
+      <w:r>
+        <w:rPr/>
+        <w:t xml:space="preserve">access(true/false) message) → </w:t>
+      </w:r>
+      <w:r>
+        <w:rPr/>
+        <w:t>페이지에 갱신한다</w:t>
+      </w:r>
+      <w:r>
+        <w:rPr/>
+        <w:t>(</w:t>
+      </w:r>
+      <w:r>
+        <w:rPr/>
+        <w:t>이때</w:t>
+      </w:r>
+      <w:r>
+        <w:rPr/>
+        <w:t xml:space="preserve">, </w:t>
+      </w:r>
+      <w:r>
+        <w:rPr/>
+        <w:t xml:space="preserve">응답을 받을 시 페이지의 </w:t>
+      </w:r>
+      <w:r>
+        <w:rPr/>
+        <w:t>onload</w:t>
+      </w:r>
+      <w:r>
+        <w:rPr/>
+        <w:t xml:space="preserve">시 </w:t>
+      </w:r>
+      <w:r>
+        <w:rPr/>
+        <w:t>function</w:t>
+      </w:r>
+      <w:r>
+        <w:rPr/>
+        <w:t xml:space="preserve">에서 </w:t>
+      </w:r>
+      <w:r>
+        <w:rPr/>
+        <w:t>access : true</w:t>
+      </w:r>
+      <w:r>
+        <w:rPr/>
+        <w:t xml:space="preserve">에 따른 태그 </w:t>
+      </w:r>
+      <w:r>
+        <w:rPr/>
+        <w:t>apeend</w:t>
+      </w:r>
+      <w:r>
+        <w:rPr/>
+        <w:t>를 ‘한 번’만 하게됨</w:t>
+      </w:r>
+      <w:r>
+        <w:rPr/>
+        <w:t xml:space="preserve">. </w:t>
+      </w:r>
+      <w:r>
+        <w:rPr/>
+        <w:t>그리고 나서 다시는 요청하지 않음</w:t>
+      </w:r>
+      <w:r>
+        <w:rPr/>
+        <w:t xml:space="preserve">. </w:t>
+      </w:r>
+      <w:r>
+        <w:rPr/>
+        <w:t>즉</w:t>
+      </w:r>
+      <w:r>
+        <w:rPr/>
+        <w:t xml:space="preserve">, </w:t>
+      </w:r>
+      <w:r>
+        <w:rPr/>
+        <w:t>로그인 한 유저만 추린 것을 받아서 뿌림</w:t>
+      </w:r>
+      <w:r>
+        <w:rPr/>
+        <w:t xml:space="preserve">) → </w:t>
+      </w:r>
+      <w:r>
+        <w:rPr/>
+        <w:t xml:space="preserve">추후 게임 진행 시에는 기존과 같이 </w:t>
+      </w:r>
+      <w:r>
+        <w:rPr/>
+        <w:t>key press event</w:t>
+      </w:r>
+      <w:r>
+        <w:rPr/>
+        <w:t xml:space="preserve">를 통한 서버와의 통신을 하여 지속적인 </w:t>
+      </w:r>
+      <w:r>
+        <w:rPr/>
+        <w:t xml:space="preserve">user position </w:t>
+      </w:r>
+      <w:r>
+        <w:rPr/>
+        <w:t xml:space="preserve">갱신을 하게 됨 → 유저가 로그아웃 시에 로그인 할 시와 반대로 </w:t>
+      </w:r>
+      <w:r>
+        <w:rPr/>
+        <w:t>access : false</w:t>
+      </w:r>
+      <w:r>
+        <w:rPr/>
+        <w:t xml:space="preserve">인 </w:t>
+      </w:r>
+      <w:r>
+        <w:rPr/>
+        <w:t>db</w:t>
+      </w:r>
+      <w:r>
+        <w:rPr/>
+        <w:t>의 정보를 받아 갱신</w:t>
+      </w:r>
+      <w:r>
+        <w:rPr/>
+        <w:t>(</w:t>
+      </w:r>
+      <w:r>
+        <w:rPr/>
+        <w:t xml:space="preserve">여기 선 해당 태그를 </w:t>
+      </w:r>
+      <w:r>
+        <w:rPr/>
+        <w:t>remove</w:t>
+      </w:r>
+      <w:r>
+        <w:rPr/>
+        <w:t>하게 된다</w:t>
+      </w:r>
+      <w:r>
+        <w:rPr/>
+        <w:t xml:space="preserve">.) </w:t>
+      </w:r>
+    </w:p>
+    <w:p>
+      <w:pPr>
+        <w:pStyle w:val="Normal"/>
+        <w:jc w:val="both"/>
+        <w:rPr/>
+      </w:pPr>
+      <w:r>
+        <w:rPr/>
+      </w:r>
+    </w:p>
+    <w:p>
+      <w:pPr>
+        <w:pStyle w:val="Normal"/>
+        <w:jc w:val="both"/>
+        <w:rPr/>
+      </w:pPr>
+      <w:r>
+        <w:rPr/>
+        <w:t xml:space="preserve">   </w:t>
+      </w:r>
+      <w:r>
+        <w:rPr/>
+        <w:t>따라서 이를 위한 저장소의 접근이 필요하다고 판단된다</w:t>
+      </w:r>
+      <w:r>
+        <w:rPr/>
+        <w:t>.</w:t>
+      </w:r>
+    </w:p>
+    <w:p>
+      <w:pPr>
+        <w:pStyle w:val="Normal"/>
+        <w:jc w:val="both"/>
+        <w:rPr/>
+      </w:pPr>
+      <w:r>
+        <w:rPr/>
+      </w:r>
+    </w:p>
+    <w:p>
+      <w:pPr>
+        <w:pStyle w:val="Normal"/>
+        <w:jc w:val="both"/>
+        <w:rPr/>
+      </w:pPr>
+      <w:r>
+        <w:rPr/>
+        <w:t xml:space="preserve">   </w:t>
+      </w:r>
+      <w:r>
+        <w:rPr/>
+        <w:t>L</w:t>
+      </w:r>
+      <w:r>
+        <w:rPr/>
+        <w:t>ogic flow is,</w:t>
+      </w:r>
+    </w:p>
+    <w:p>
+      <w:pPr>
+        <w:pStyle w:val="Normal"/>
+        <w:jc w:val="both"/>
+        <w:rPr/>
+      </w:pPr>
+      <w:r>
+        <w:rPr/>
+      </w:r>
+    </w:p>
+    <w:p>
+      <w:pPr>
+        <w:pStyle w:val="Normal"/>
+        <w:jc w:val="both"/>
+        <w:rPr/>
+      </w:pPr>
+      <w:r>
+        <w:rPr/>
+        <w:t xml:space="preserve">   </w:t>
+      </w:r>
+      <w:r>
+        <w:rPr/>
+        <w:t>if(Mongodb.user.connect.access == true) {</w:t>
+      </w:r>
+    </w:p>
+    <w:p>
+      <w:pPr>
+        <w:pStyle w:val="Normal"/>
+        <w:jc w:val="both"/>
+        <w:rPr/>
+      </w:pPr>
+      <w:r>
+        <w:rPr/>
+        <w:t xml:space="preserve">       </w:t>
+      </w:r>
+      <w:r>
+        <w:rPr/>
+        <w:t>// Connect socket and appendChild tagging</w:t>
+      </w:r>
+    </w:p>
+    <w:p>
+      <w:pPr>
+        <w:pStyle w:val="Normal"/>
+        <w:jc w:val="both"/>
+        <w:rPr/>
+      </w:pPr>
+      <w:r>
+        <w:rPr/>
+        <w:t xml:space="preserve">       </w:t>
+      </w:r>
+      <w:r>
+        <w:rPr/>
+        <w:t>At once &lt;= append(“&lt;div id =’” + received.data.user[‘name’] + “’ position =‘ … + “&gt;&lt;/div&gt;”);</w:t>
+      </w:r>
+    </w:p>
+    <w:p>
+      <w:pPr>
+        <w:pStyle w:val="Normal"/>
+        <w:jc w:val="both"/>
+        <w:rPr/>
+      </w:pPr>
+      <w:r>
+        <w:rPr/>
+        <w:t xml:space="preserve">       </w:t>
+      </w:r>
+      <w:r>
+        <w:rPr/>
+        <w:t>// Request to server, receive data to server and update html page(reload)</w:t>
+      </w:r>
+    </w:p>
+    <w:p>
+      <w:pPr>
+        <w:pStyle w:val="Normal"/>
+        <w:jc w:val="both"/>
+        <w:rPr/>
+      </w:pPr>
+      <w:r>
+        <w:rPr/>
+        <w:t xml:space="preserve">   </w:t>
+      </w:r>
+      <w:r>
+        <w:rPr/>
+        <w:t>}</w:t>
+      </w:r>
+    </w:p>
+    <w:p>
+      <w:pPr>
+        <w:pStyle w:val="Normal"/>
+        <w:jc w:val="both"/>
+        <w:rPr/>
+      </w:pPr>
+      <w:r>
+        <w:rPr/>
+      </w:r>
+    </w:p>
+    <w:p>
+      <w:pPr>
+        <w:pStyle w:val="Normal"/>
+        <w:jc w:val="both"/>
+        <w:rPr/>
+      </w:pPr>
+      <w:r>
+        <w:rPr/>
+        <w:t xml:space="preserve">   </w:t>
+      </w:r>
+      <w:r>
+        <w:rPr/>
+        <w:t xml:space="preserve">After press key down event, connect socket that name is </w:t>
+      </w:r>
+    </w:p>
+    <w:p>
+      <w:pPr>
+        <w:pStyle w:val="Normal"/>
+        <w:jc w:val="both"/>
+        <w:rPr/>
+      </w:pPr>
+      <w:r>
+        <w:rPr/>
+        <w:t xml:space="preserve">   ‘</w:t>
+      </w:r>
+      <w:r>
+        <w:rPr/>
+        <w:t>user position(left, right, up, down) update’.</w:t>
+      </w:r>
+    </w:p>
+    <w:p>
+      <w:pPr>
+        <w:pStyle w:val="Normal"/>
+        <w:jc w:val="both"/>
+        <w:rPr/>
+      </w:pPr>
+      <w:r>
+        <w:rPr/>
+      </w:r>
+    </w:p>
+    <w:p>
+      <w:pPr>
+        <w:pStyle w:val="Normal"/>
+        <w:jc w:val="both"/>
+        <w:rPr/>
+      </w:pPr>
+      <w:r>
+        <w:rPr/>
+        <w:t xml:space="preserve">   </w:t>
+      </w:r>
+      <w:r>
+        <w:rPr/>
+        <w:t>if(Mongodb.user.connect.access = false) { // that user disconnect</w:t>
+      </w:r>
+    </w:p>
+    <w:p>
+      <w:pPr>
+        <w:pStyle w:val="Normal"/>
+        <w:jc w:val="both"/>
+        <w:rPr/>
+      </w:pPr>
+      <w:r>
+        <w:rPr/>
+        <w:t xml:space="preserve">      </w:t>
+      </w:r>
+      <w:r>
+        <w:rPr/>
+        <w:t>// Connect socket and removeChild tagging</w:t>
+      </w:r>
+    </w:p>
+    <w:p>
+      <w:pPr>
+        <w:pStyle w:val="Normal"/>
+        <w:jc w:val="both"/>
+        <w:rPr/>
+      </w:pPr>
+      <w:r>
+        <w:rPr/>
+        <w:t xml:space="preserve">      </w:t>
+      </w:r>
+      <w:r>
+        <w:rPr/>
+        <w:t>At once &lt;= userId.removeChild();</w:t>
+      </w:r>
+    </w:p>
+    <w:p>
+      <w:pPr>
+        <w:pStyle w:val="Normal"/>
+        <w:jc w:val="both"/>
+        <w:rPr/>
+      </w:pPr>
+      <w:r>
+        <w:rPr/>
+        <w:t xml:space="preserve">      </w:t>
+      </w:r>
+      <w:r>
+        <w:rPr/>
+        <w:t>// Request to server, receive data to server, update html page(reload)</w:t>
+      </w:r>
+    </w:p>
+    <w:p>
+      <w:pPr>
+        <w:pStyle w:val="Normal"/>
+        <w:jc w:val="both"/>
+        <w:rPr/>
+      </w:pPr>
+      <w:r>
+        <w:rPr/>
+        <w:t xml:space="preserve">   </w:t>
+      </w:r>
+      <w:r>
+        <w:rPr/>
+        <w:t>}</w:t>
+      </w:r>
+    </w:p>
+    <w:p>
+      <w:pPr>
+        <w:pStyle w:val="Normal"/>
+        <w:rPr/>
+      </w:pPr>
+      <w:r>
+        <w:rPr/>
+      </w:r>
+    </w:p>
+    <w:p>
+      <w:pPr>
+        <w:pStyle w:val="Normal"/>
         <w:rPr/>
       </w:pPr>
       <w:r>
@@ -926,7 +1669,10 @@
         </w:rPr>
       </w:pPr>
       <w:r>
-        <w:rPr/>
+        <w:rPr>
+          <w:b/>
+          <w:bCs/>
+        </w:rPr>
       </w:r>
     </w:p>
     <w:p>
@@ -1074,7 +1820,7 @@
           <w:bCs/>
         </w:rPr>
         <w:drawing>
-          <wp:inline distT="0" distB="9525" distL="0" distR="9525">
+          <wp:inline distT="0" distB="0" distL="0" distR="0">
             <wp:extent cx="5095875" cy="4695825"/>
             <wp:effectExtent l="0" t="0" r="0" b="0"/>
             <wp:docPr id="1" name="그림 1" descr=""/>
@@ -1345,7 +2091,7 @@
           <w:bCs/>
         </w:rPr>
         <w:drawing>
-          <wp:inline distT="0" distB="1270" distL="0" distR="0">
+          <wp:inline distT="0" distB="0" distL="0" distR="0">
             <wp:extent cx="6120130" cy="2265680"/>
             <wp:effectExtent l="0" t="0" r="0" b="0"/>
             <wp:docPr id="2" name="그림 2" descr=""/>

</xml_diff>